<commit_message>
refining notebook with evaluation
</commit_message>
<xml_diff>
--- a/Thesis.docx
+++ b/Thesis.docx
@@ -5,6 +5,7 @@
     <w:p>
       <w:pPr>
         <w:spacing w:after="0" w:line="360" w:lineRule="auto"/>
+        <w:ind w:firstLine="720"/>
         <w:jc w:val="center"/>
         <w:rPr>
           <w:rFonts w:ascii="Times New Roman" w:hAnsi="Times New Roman" w:cs="Times New Roman"/>
@@ -27,14 +28,6 @@
           <w:szCs w:val="28"/>
         </w:rPr>
         <w:t xml:space="preserve"> Unemployment Rate</w:t>
-      </w:r>
-      <w:r>
-        <w:rPr>
-          <w:rFonts w:ascii="Times New Roman" w:hAnsi="Times New Roman" w:cs="Times New Roman"/>
-          <w:sz w:val="28"/>
-          <w:szCs w:val="28"/>
-        </w:rPr>
-        <w:t xml:space="preserve"> in the World </w:t>
       </w:r>
       <w:r>
         <w:rPr>

</xml_diff>